<commit_message>
add illustration of 空间现场设施
</commit_message>
<xml_diff>
--- a/训练中心创客交叉融合空间建设/doc/清华大学创客交叉融合空间建设-教务处.docx
+++ b/训练中心创客交叉融合空间建设/doc/清华大学创客交叉融合空间建设-教务处.docx
@@ -7,16 +7,16 @@
         <w:spacing w:line="360" w:lineRule="auto"/>
         <w:jc w:val="center"/>
         <w:rPr>
+          <w:rFonts w:ascii="黑体" w:eastAsia="黑体" w:hAnsi="黑体"/>
+          <w:sz w:val="44"/>
+        </w:rPr>
+      </w:pPr>
+      <w:proofErr w:type="gramStart"/>
+      <w:r>
+        <w:rPr>
           <w:rFonts w:ascii="黑体" w:eastAsia="黑体" w:hAnsi="黑体" w:hint="eastAsia"/>
           <w:sz w:val="44"/>
         </w:rPr>
-      </w:pPr>
-      <w:proofErr w:type="gramStart"/>
-      <w:r>
-        <w:rPr>
-          <w:rFonts w:ascii="黑体" w:eastAsia="黑体" w:hAnsi="黑体" w:hint="eastAsia"/>
-          <w:sz w:val="44"/>
-        </w:rPr>
         <w:t>清华</w:t>
       </w:r>
       <w:r>
@@ -197,7 +197,6 @@
         <w:spacing w:line="360" w:lineRule="auto"/>
         <w:ind w:left="1260" w:firstLineChars="0" w:firstLine="0"/>
         <w:rPr>
-          <w:rFonts w:hint="eastAsia"/>
           <w:sz w:val="24"/>
         </w:rPr>
       </w:pPr>
@@ -254,7 +253,6 @@
         <w:spacing w:line="360" w:lineRule="auto"/>
         <w:ind w:left="1260" w:firstLineChars="0" w:firstLine="0"/>
         <w:rPr>
-          <w:rFonts w:hint="eastAsia"/>
           <w:sz w:val="24"/>
         </w:rPr>
       </w:pPr>
@@ -309,7 +307,15 @@
           <w:b/>
           <w:sz w:val="24"/>
         </w:rPr>
-        <w:t>全球视频会议室</w:t>
+        <w:t>全球视频会议</w:t>
+      </w:r>
+      <w:r>
+        <w:rPr>
+          <w:rFonts w:hint="eastAsia"/>
+          <w:b/>
+          <w:sz w:val="24"/>
+        </w:rPr>
+        <w:t>系统</w:t>
       </w:r>
       <w:r>
         <w:rPr>
@@ -412,10 +418,274 @@
         <w:spacing w:line="360" w:lineRule="auto"/>
         <w:ind w:left="1260" w:firstLineChars="0" w:firstLine="0"/>
         <w:rPr>
-          <w:rFonts w:hint="eastAsia"/>
-          <w:sz w:val="24"/>
-        </w:rPr>
-      </w:pPr>
+          <w:sz w:val="24"/>
+        </w:rPr>
+      </w:pPr>
+      <w:r>
+        <w:rPr>
+          <w:rFonts w:hint="eastAsia"/>
+          <w:b/>
+          <w:sz w:val="24"/>
+        </w:rPr>
+        <w:t>成果</w:t>
+      </w:r>
+      <w:r>
+        <w:rPr>
+          <w:b/>
+          <w:sz w:val="24"/>
+        </w:rPr>
+        <w:t>展示区</w:t>
+      </w:r>
+      <w:r>
+        <w:rPr>
+          <w:sz w:val="24"/>
+        </w:rPr>
+        <w:t>：</w:t>
+      </w:r>
+    </w:p>
+    <w:p>
+      <w:pPr>
+        <w:pStyle w:val="ListParagraph"/>
+        <w:spacing w:line="360" w:lineRule="auto"/>
+        <w:ind w:left="1260" w:firstLineChars="0" w:firstLine="0"/>
+        <w:rPr>
+          <w:rFonts w:hint="eastAsia"/>
+          <w:sz w:val="24"/>
+        </w:rPr>
+      </w:pPr>
+      <w:r>
+        <w:rPr>
+          <w:rFonts w:hint="eastAsia"/>
+          <w:sz w:val="24"/>
+        </w:rPr>
+        <w:t>本区域</w:t>
+      </w:r>
+      <w:r>
+        <w:rPr>
+          <w:sz w:val="24"/>
+        </w:rPr>
+        <w:t>氛围</w:t>
+      </w:r>
+      <w:r>
+        <w:rPr>
+          <w:rFonts w:hint="eastAsia"/>
+          <w:sz w:val="24"/>
+        </w:rPr>
+        <w:t>实体</w:t>
+      </w:r>
+      <w:r>
+        <w:rPr>
+          <w:sz w:val="24"/>
+        </w:rPr>
+        <w:t>产品和</w:t>
+      </w:r>
+      <w:r>
+        <w:rPr>
+          <w:rFonts w:hint="eastAsia"/>
+          <w:sz w:val="24"/>
+        </w:rPr>
+        <w:t>数字化</w:t>
+      </w:r>
+      <w:r>
+        <w:rPr>
+          <w:sz w:val="24"/>
+        </w:rPr>
+        <w:t>内容展示两部分</w:t>
+      </w:r>
+      <w:r>
+        <w:rPr>
+          <w:rFonts w:hint="eastAsia"/>
+          <w:sz w:val="24"/>
+        </w:rPr>
+        <w:t>。多年</w:t>
+      </w:r>
+      <w:r>
+        <w:rPr>
+          <w:sz w:val="24"/>
+        </w:rPr>
+        <w:t>的实践教学、挑战式教学</w:t>
+      </w:r>
+      <w:r>
+        <w:rPr>
+          <w:rFonts w:hint="eastAsia"/>
+          <w:sz w:val="24"/>
+        </w:rPr>
+        <w:t>、</w:t>
+      </w:r>
+      <w:r>
+        <w:rPr>
+          <w:sz w:val="24"/>
+        </w:rPr>
+        <w:t>极限学习过程等</w:t>
+      </w:r>
+      <w:proofErr w:type="gramStart"/>
+      <w:r>
+        <w:rPr>
+          <w:rFonts w:hint="eastAsia"/>
+          <w:sz w:val="24"/>
+        </w:rPr>
+        <w:t>创客</w:t>
+      </w:r>
+      <w:r>
+        <w:rPr>
+          <w:sz w:val="24"/>
+        </w:rPr>
+        <w:t>类</w:t>
+      </w:r>
+      <w:proofErr w:type="gramEnd"/>
+      <w:r>
+        <w:rPr>
+          <w:sz w:val="24"/>
+        </w:rPr>
+        <w:t>学习活动，已经积累下大量的</w:t>
+      </w:r>
+      <w:r>
+        <w:rPr>
+          <w:rFonts w:hint="eastAsia"/>
+          <w:sz w:val="24"/>
+        </w:rPr>
+        <w:t>作品</w:t>
+      </w:r>
+      <w:r>
+        <w:rPr>
+          <w:sz w:val="24"/>
+        </w:rPr>
+        <w:t>和</w:t>
+      </w:r>
+      <w:r>
+        <w:rPr>
+          <w:rFonts w:hint="eastAsia"/>
+          <w:sz w:val="24"/>
+        </w:rPr>
+        <w:t>项目</w:t>
+      </w:r>
+      <w:r>
+        <w:rPr>
+          <w:sz w:val="24"/>
+        </w:rPr>
+        <w:t>成果。</w:t>
+      </w:r>
+      <w:proofErr w:type="gramStart"/>
+      <w:r>
+        <w:rPr>
+          <w:sz w:val="24"/>
+        </w:rPr>
+        <w:t>创客</w:t>
+      </w:r>
+      <w:r>
+        <w:rPr>
+          <w:rFonts w:hint="eastAsia"/>
+          <w:sz w:val="24"/>
+        </w:rPr>
+        <w:t>团队</w:t>
+      </w:r>
+      <w:proofErr w:type="gramEnd"/>
+      <w:r>
+        <w:rPr>
+          <w:sz w:val="24"/>
+        </w:rPr>
+        <w:t>项目相关宣传视频</w:t>
+      </w:r>
+    </w:p>
+    <w:p>
+      <w:pPr>
+        <w:spacing w:line="360" w:lineRule="auto"/>
+        <w:jc w:val="center"/>
+        <w:rPr>
+          <w:rFonts w:hint="eastAsia"/>
+          <w:sz w:val="24"/>
+        </w:rPr>
+      </w:pPr>
+      <w:r>
+        <w:rPr>
+          <w:noProof/>
+          <w:sz w:val="24"/>
+        </w:rPr>
+        <w:lastRenderedPageBreak/>
+        <w:drawing>
+          <wp:inline distT="0" distB="0" distL="0" distR="0">
+            <wp:extent cx="2880000" cy="1920000"/>
+            <wp:effectExtent l="0" t="0" r="0" b="4445"/>
+            <wp:docPr id="1" name="Picture 1" descr="D:\XLZX\全生命周期人才培养\gao文章\严IMG_3311.JPG"/>
+            <wp:cNvGraphicFramePr>
+              <a:graphicFrameLocks xmlns:a="http://schemas.openxmlformats.org/drawingml/2006/main" noChangeAspect="1"/>
+            </wp:cNvGraphicFramePr>
+            <a:graphic xmlns:a="http://schemas.openxmlformats.org/drawingml/2006/main">
+              <a:graphicData uri="http://schemas.openxmlformats.org/drawingml/2006/picture">
+                <pic:pic xmlns:pic="http://schemas.openxmlformats.org/drawingml/2006/picture">
+                  <pic:nvPicPr>
+                    <pic:cNvPr id="0" name="Picture 1" descr="D:\XLZX\全生命周期人才培养\gao文章\严IMG_3311.JPG"/>
+                    <pic:cNvPicPr>
+                      <a:picLocks noChangeAspect="1" noChangeArrowheads="1"/>
+                    </pic:cNvPicPr>
+                  </pic:nvPicPr>
+                  <pic:blipFill>
+                    <a:blip r:embed="rId5" cstate="print">
+                      <a:extLst>
+                        <a:ext uri="{28A0092B-C50C-407E-A947-70E740481C1C}">
+                          <a14:useLocalDpi xmlns:a14="http://schemas.microsoft.com/office/drawing/2010/main" val="0"/>
+                        </a:ext>
+                      </a:extLst>
+                    </a:blip>
+                    <a:srcRect/>
+                    <a:stretch>
+                      <a:fillRect/>
+                    </a:stretch>
+                  </pic:blipFill>
+                  <pic:spPr bwMode="auto">
+                    <a:xfrm>
+                      <a:off x="0" y="0"/>
+                      <a:ext cx="2880000" cy="1920000"/>
+                    </a:xfrm>
+                    <a:prstGeom prst="rect">
+                      <a:avLst/>
+                    </a:prstGeom>
+                    <a:noFill/>
+                    <a:ln>
+                      <a:noFill/>
+                    </a:ln>
+                  </pic:spPr>
+                </pic:pic>
+              </a:graphicData>
+            </a:graphic>
+          </wp:inline>
+        </w:drawing>
+      </w:r>
+    </w:p>
+    <w:p>
+      <w:pPr>
+        <w:pStyle w:val="ListParagraph"/>
+        <w:spacing w:line="360" w:lineRule="auto"/>
+        <w:ind w:left="1260" w:firstLineChars="0" w:firstLine="0"/>
+        <w:rPr>
+          <w:rFonts w:hint="eastAsia"/>
+          <w:sz w:val="24"/>
+        </w:rPr>
+      </w:pPr>
+      <w:bookmarkStart w:id="0" w:name="_GoBack"/>
+      <w:r>
+        <w:rPr>
+          <w:rFonts w:hint="eastAsia"/>
+          <w:b/>
+          <w:sz w:val="24"/>
+        </w:rPr>
+        <w:t>文化</w:t>
+      </w:r>
+      <w:r>
+        <w:rPr>
+          <w:b/>
+          <w:sz w:val="24"/>
+        </w:rPr>
+        <w:t>与交流区</w:t>
+      </w:r>
+      <w:bookmarkEnd w:id="0"/>
+      <w:r>
+        <w:rPr>
+          <w:rFonts w:hint="eastAsia"/>
+          <w:sz w:val="24"/>
+        </w:rPr>
+        <w:t>：</w:t>
+      </w:r>
     </w:p>
     <w:p>
       <w:pPr>
@@ -481,7 +751,6 @@
         <w:spacing w:line="360" w:lineRule="auto"/>
         <w:ind w:left="1260" w:firstLineChars="0" w:firstLine="0"/>
         <w:rPr>
-          <w:rFonts w:hint="eastAsia"/>
           <w:sz w:val="24"/>
         </w:rPr>
       </w:pPr>
@@ -516,7 +785,6 @@
         <w:spacing w:line="360" w:lineRule="auto"/>
         <w:ind w:left="1260" w:firstLineChars="0" w:firstLine="0"/>
         <w:rPr>
-          <w:rFonts w:hint="eastAsia"/>
           <w:sz w:val="24"/>
         </w:rPr>
       </w:pPr>
@@ -561,7 +829,6 @@
         <w:spacing w:line="360" w:lineRule="auto"/>
         <w:ind w:left="1260" w:firstLineChars="0" w:firstLine="0"/>
         <w:rPr>
-          <w:rFonts w:hint="eastAsia"/>
           <w:sz w:val="24"/>
         </w:rPr>
       </w:pPr>
@@ -594,7 +861,6 @@
         <w:spacing w:line="360" w:lineRule="auto"/>
         <w:ind w:left="1260" w:firstLineChars="0" w:firstLine="0"/>
         <w:rPr>
-          <w:rFonts w:hint="eastAsia"/>
           <w:sz w:val="24"/>
         </w:rPr>
       </w:pPr>
@@ -617,15 +883,313 @@
           <w:rFonts w:hint="eastAsia"/>
           <w:sz w:val="24"/>
         </w:rPr>
+        <w:t>在线</w:t>
+      </w:r>
+      <w:r>
+        <w:rPr>
+          <w:sz w:val="24"/>
+        </w:rPr>
+        <w:t>平台</w:t>
+      </w:r>
+    </w:p>
+    <w:p>
+      <w:pPr>
+        <w:pStyle w:val="ListParagraph"/>
+        <w:numPr>
+          <w:ilvl w:val="2"/>
+          <w:numId w:val="1"/>
+        </w:numPr>
+        <w:spacing w:line="360" w:lineRule="auto"/>
+        <w:ind w:firstLineChars="0"/>
+        <w:rPr>
+          <w:sz w:val="24"/>
+        </w:rPr>
+      </w:pPr>
+      <w:proofErr w:type="gramStart"/>
+      <w:r>
+        <w:rPr>
+          <w:rFonts w:hint="eastAsia"/>
+          <w:sz w:val="24"/>
+        </w:rPr>
+        <w:t>创客课程</w:t>
+      </w:r>
+      <w:proofErr w:type="gramEnd"/>
+      <w:r>
+        <w:rPr>
+          <w:sz w:val="24"/>
+        </w:rPr>
+        <w:t>体系</w:t>
+      </w:r>
+      <w:r>
+        <w:rPr>
+          <w:rFonts w:hint="eastAsia"/>
+          <w:sz w:val="24"/>
+        </w:rPr>
+        <w:t>在线</w:t>
+      </w:r>
+      <w:r>
+        <w:rPr>
+          <w:sz w:val="24"/>
+        </w:rPr>
+        <w:t>平台</w:t>
+      </w:r>
+    </w:p>
+    <w:p>
+      <w:pPr>
+        <w:pStyle w:val="ListParagraph"/>
+        <w:spacing w:line="360" w:lineRule="auto"/>
+        <w:ind w:left="1260" w:firstLineChars="0" w:firstLine="0"/>
+        <w:rPr>
+          <w:sz w:val="24"/>
+        </w:rPr>
+      </w:pPr>
+    </w:p>
+    <w:p>
+      <w:pPr>
+        <w:pStyle w:val="ListParagraph"/>
+        <w:numPr>
+          <w:ilvl w:val="2"/>
+          <w:numId w:val="1"/>
+        </w:numPr>
+        <w:spacing w:line="360" w:lineRule="auto"/>
+        <w:ind w:firstLineChars="0"/>
+        <w:rPr>
+          <w:sz w:val="24"/>
+        </w:rPr>
+      </w:pPr>
+      <w:proofErr w:type="gramStart"/>
+      <w:r>
+        <w:rPr>
+          <w:rFonts w:hint="eastAsia"/>
+          <w:sz w:val="24"/>
+        </w:rPr>
+        <w:t>创客</w:t>
+      </w:r>
+      <w:r>
+        <w:rPr>
+          <w:sz w:val="24"/>
+        </w:rPr>
+        <w:t>团队</w:t>
+      </w:r>
+      <w:proofErr w:type="gramEnd"/>
+      <w:r>
+        <w:rPr>
+          <w:rFonts w:hint="eastAsia"/>
+          <w:sz w:val="24"/>
+        </w:rPr>
+        <w:t>项目</w:t>
+      </w:r>
+      <w:r>
+        <w:rPr>
+          <w:sz w:val="24"/>
+        </w:rPr>
+        <w:t>管理平台</w:t>
+      </w:r>
+    </w:p>
+    <w:p>
+      <w:pPr>
+        <w:pStyle w:val="ListParagraph"/>
+        <w:spacing w:line="360" w:lineRule="auto"/>
+        <w:ind w:left="1260" w:firstLineChars="0" w:firstLine="0"/>
+        <w:rPr>
+          <w:sz w:val="24"/>
+        </w:rPr>
+      </w:pPr>
+    </w:p>
+    <w:p>
+      <w:pPr>
+        <w:pStyle w:val="ListParagraph"/>
+        <w:numPr>
+          <w:ilvl w:val="2"/>
+          <w:numId w:val="1"/>
+        </w:numPr>
+        <w:spacing w:line="360" w:lineRule="auto"/>
+        <w:ind w:firstLineChars="0"/>
+        <w:rPr>
+          <w:sz w:val="24"/>
+        </w:rPr>
+      </w:pPr>
+      <w:proofErr w:type="gramStart"/>
+      <w:r>
+        <w:rPr>
+          <w:rFonts w:hint="eastAsia"/>
+          <w:sz w:val="24"/>
+        </w:rPr>
+        <w:t>创客</w:t>
+      </w:r>
+      <w:r>
+        <w:rPr>
+          <w:sz w:val="24"/>
+        </w:rPr>
+        <w:t>活动</w:t>
+      </w:r>
+      <w:proofErr w:type="gramEnd"/>
+      <w:r>
+        <w:rPr>
+          <w:sz w:val="24"/>
+        </w:rPr>
+        <w:t>管理平台</w:t>
+      </w:r>
+    </w:p>
+    <w:p>
+      <w:pPr>
+        <w:pStyle w:val="ListParagraph"/>
+        <w:spacing w:line="360" w:lineRule="auto"/>
+        <w:ind w:left="1260" w:firstLineChars="0" w:firstLine="0"/>
+        <w:rPr>
+          <w:sz w:val="24"/>
+        </w:rPr>
+      </w:pPr>
+    </w:p>
+    <w:p>
+      <w:pPr>
+        <w:pStyle w:val="ListParagraph"/>
+        <w:numPr>
+          <w:ilvl w:val="0"/>
+          <w:numId w:val="1"/>
+        </w:numPr>
+        <w:spacing w:line="360" w:lineRule="auto"/>
+        <w:ind w:firstLineChars="0"/>
+        <w:rPr>
+          <w:sz w:val="36"/>
+        </w:rPr>
+      </w:pPr>
+      <w:r>
+        <w:rPr>
+          <w:rFonts w:hint="eastAsia"/>
+          <w:sz w:val="36"/>
+        </w:rPr>
+        <w:t>运行机制</w:t>
+      </w:r>
+    </w:p>
+    <w:p>
+      <w:pPr>
+        <w:pStyle w:val="ListParagraph"/>
+        <w:numPr>
+          <w:ilvl w:val="1"/>
+          <w:numId w:val="1"/>
+        </w:numPr>
+        <w:spacing w:line="360" w:lineRule="auto"/>
+        <w:ind w:firstLineChars="0"/>
+        <w:rPr>
+          <w:sz w:val="24"/>
+        </w:rPr>
+      </w:pPr>
+      <w:r>
+        <w:rPr>
+          <w:rFonts w:hint="eastAsia"/>
+          <w:sz w:val="24"/>
+        </w:rPr>
+        <w:t>学生活动机制（配合教学体系）</w:t>
+      </w:r>
+    </w:p>
+    <w:p>
+      <w:pPr>
+        <w:pStyle w:val="ListParagraph"/>
+        <w:numPr>
+          <w:ilvl w:val="2"/>
+          <w:numId w:val="1"/>
+        </w:numPr>
+        <w:spacing w:line="360" w:lineRule="auto"/>
+        <w:ind w:firstLineChars="0"/>
+        <w:rPr>
+          <w:sz w:val="24"/>
+        </w:rPr>
+      </w:pPr>
+      <w:proofErr w:type="gramStart"/>
+      <w:r>
+        <w:rPr>
+          <w:rFonts w:hint="eastAsia"/>
+          <w:sz w:val="24"/>
+        </w:rPr>
+        <w:t>创客</w:t>
+      </w:r>
+      <w:r>
+        <w:rPr>
+          <w:sz w:val="24"/>
+        </w:rPr>
+        <w:t>导引</w:t>
+      </w:r>
+      <w:proofErr w:type="gramEnd"/>
+    </w:p>
+    <w:p>
+      <w:pPr>
+        <w:pStyle w:val="ListParagraph"/>
+        <w:spacing w:line="360" w:lineRule="auto"/>
+        <w:ind w:left="1260" w:firstLineChars="0" w:firstLine="0"/>
+        <w:rPr>
+          <w:sz w:val="24"/>
+        </w:rPr>
+      </w:pPr>
+    </w:p>
+    <w:p>
+      <w:pPr>
+        <w:pStyle w:val="ListParagraph"/>
+        <w:numPr>
+          <w:ilvl w:val="2"/>
+          <w:numId w:val="1"/>
+        </w:numPr>
+        <w:spacing w:line="360" w:lineRule="auto"/>
+        <w:ind w:firstLineChars="0"/>
+        <w:rPr>
+          <w:sz w:val="24"/>
+        </w:rPr>
+      </w:pPr>
+      <w:r>
+        <w:rPr>
+          <w:rFonts w:hint="eastAsia"/>
+          <w:sz w:val="24"/>
+        </w:rPr>
+        <w:t>课程系列</w:t>
+      </w:r>
+    </w:p>
+    <w:p>
+      <w:pPr>
+        <w:pStyle w:val="ListParagraph"/>
+        <w:spacing w:line="360" w:lineRule="auto"/>
+        <w:ind w:left="1260" w:firstLineChars="0" w:firstLine="0"/>
+        <w:rPr>
+          <w:sz w:val="24"/>
+        </w:rPr>
+      </w:pPr>
+    </w:p>
+    <w:p>
+      <w:pPr>
+        <w:pStyle w:val="ListParagraph"/>
+        <w:numPr>
+          <w:ilvl w:val="2"/>
+          <w:numId w:val="1"/>
+        </w:numPr>
+        <w:spacing w:line="360" w:lineRule="auto"/>
+        <w:ind w:firstLineChars="0"/>
+        <w:rPr>
+          <w:sz w:val="24"/>
+        </w:rPr>
+      </w:pPr>
+      <w:r>
+        <w:rPr>
+          <w:rFonts w:hint="eastAsia"/>
+          <w:sz w:val="24"/>
+        </w:rPr>
         <w:lastRenderedPageBreak/>
-        <w:t>在线</w:t>
-      </w:r>
-      <w:r>
-        <w:rPr>
-          <w:sz w:val="24"/>
-        </w:rPr>
-        <w:t>平台</w:t>
-      </w:r>
+        <w:t>团队</w:t>
+      </w:r>
+      <w:r>
+        <w:rPr>
+          <w:sz w:val="24"/>
+        </w:rPr>
+        <w:t>项目</w:t>
+      </w:r>
+    </w:p>
+    <w:p>
+      <w:pPr>
+        <w:pStyle w:val="ListParagraph"/>
+        <w:spacing w:line="360" w:lineRule="auto"/>
+        <w:ind w:left="1260" w:firstLineChars="0" w:firstLine="0"/>
+        <w:rPr>
+          <w:sz w:val="24"/>
+        </w:rPr>
+      </w:pPr>
     </w:p>
     <w:p>
       <w:pPr>
@@ -640,47 +1204,60 @@
           <w:sz w:val="24"/>
         </w:rPr>
       </w:pPr>
+      <w:r>
+        <w:rPr>
+          <w:rFonts w:hint="eastAsia"/>
+          <w:sz w:val="24"/>
+        </w:rPr>
+        <w:t>成果展示</w:t>
+      </w:r>
+    </w:p>
+    <w:p>
+      <w:pPr>
+        <w:pStyle w:val="ListParagraph"/>
+        <w:spacing w:line="360" w:lineRule="auto"/>
+        <w:ind w:left="1260" w:firstLineChars="0" w:firstLine="0"/>
+        <w:rPr>
+          <w:sz w:val="24"/>
+        </w:rPr>
+      </w:pPr>
+    </w:p>
+    <w:p>
+      <w:pPr>
+        <w:pStyle w:val="ListParagraph"/>
+        <w:numPr>
+          <w:ilvl w:val="1"/>
+          <w:numId w:val="1"/>
+        </w:numPr>
+        <w:spacing w:line="360" w:lineRule="auto"/>
+        <w:ind w:firstLineChars="0"/>
+        <w:rPr>
+          <w:sz w:val="24"/>
+        </w:rPr>
+      </w:pPr>
+      <w:r>
+        <w:rPr>
+          <w:rFonts w:hint="eastAsia"/>
+          <w:sz w:val="24"/>
+        </w:rPr>
+        <w:t>教师指导机制（驻</w:t>
+      </w:r>
       <w:proofErr w:type="gramStart"/>
       <w:r>
         <w:rPr>
           <w:rFonts w:hint="eastAsia"/>
           <w:sz w:val="24"/>
         </w:rPr>
-        <w:t>创客课程</w:t>
+        <w:t>校创客</w:t>
       </w:r>
       <w:proofErr w:type="gramEnd"/>
       <w:r>
         <w:rPr>
-          <w:sz w:val="24"/>
-        </w:rPr>
-        <w:t>体系</w:t>
-      </w:r>
-      <w:r>
-        <w:rPr>
-          <w:rFonts w:hint="eastAsia"/>
-          <w:sz w:val="24"/>
-        </w:rPr>
-        <w:t>在线</w:t>
-      </w:r>
-      <w:r>
-        <w:rPr>
-          <w:sz w:val="24"/>
-        </w:rPr>
-        <w:t>平台</w:t>
-      </w:r>
-    </w:p>
-    <w:p>
-      <w:pPr>
-        <w:pStyle w:val="ListParagraph"/>
-        <w:spacing w:line="360" w:lineRule="auto"/>
-        <w:ind w:left="1260" w:firstLineChars="0" w:firstLine="0"/>
-        <w:rPr>
-          <w:rFonts w:hint="eastAsia"/>
-          <w:sz w:val="24"/>
-        </w:rPr>
-      </w:pPr>
-      <w:bookmarkStart w:id="0" w:name="_GoBack"/>
-      <w:bookmarkEnd w:id="0"/>
+          <w:rFonts w:hint="eastAsia"/>
+          <w:sz w:val="24"/>
+        </w:rPr>
+        <w:t>导师机制？）</w:t>
+      </w:r>
     </w:p>
     <w:p>
       <w:pPr>
@@ -707,30 +1284,22 @@
         <w:rPr>
           <w:sz w:val="24"/>
         </w:rPr>
-        <w:t>团队</w:t>
+        <w:t>文化</w:t>
       </w:r>
       <w:proofErr w:type="gramEnd"/>
       <w:r>
         <w:rPr>
-          <w:rFonts w:hint="eastAsia"/>
-          <w:sz w:val="24"/>
-        </w:rPr>
-        <w:t>项目</w:t>
-      </w:r>
-      <w:r>
-        <w:rPr>
-          <w:sz w:val="24"/>
-        </w:rPr>
-        <w:t>管理平台</w:t>
-      </w:r>
-    </w:p>
-    <w:p>
-      <w:pPr>
-        <w:pStyle w:val="ListParagraph"/>
-        <w:spacing w:line="360" w:lineRule="auto"/>
-        <w:ind w:left="1260" w:firstLineChars="0" w:firstLine="0"/>
-        <w:rPr>
-          <w:rFonts w:hint="eastAsia"/>
+          <w:sz w:val="24"/>
+        </w:rPr>
+        <w:t>导引</w:t>
+      </w:r>
+    </w:p>
+    <w:p>
+      <w:pPr>
+        <w:pStyle w:val="ListParagraph"/>
+        <w:spacing w:line="360" w:lineRule="auto"/>
+        <w:ind w:left="1260" w:firstLineChars="0" w:firstLine="0"/>
+        <w:rPr>
           <w:sz w:val="24"/>
         </w:rPr>
       </w:pPr>
@@ -748,38 +1317,170 @@
           <w:sz w:val="24"/>
         </w:rPr>
       </w:pPr>
-      <w:proofErr w:type="gramStart"/>
-      <w:r>
-        <w:rPr>
-          <w:rFonts w:hint="eastAsia"/>
-          <w:sz w:val="24"/>
-        </w:rPr>
-        <w:t>创客</w:t>
-      </w:r>
-      <w:r>
-        <w:rPr>
-          <w:sz w:val="24"/>
-        </w:rPr>
-        <w:t>活动</w:t>
-      </w:r>
-      <w:proofErr w:type="gramEnd"/>
-      <w:r>
-        <w:rPr>
-          <w:sz w:val="24"/>
-        </w:rPr>
-        <w:t>管理平台</w:t>
-      </w:r>
-    </w:p>
-    <w:p>
-      <w:pPr>
-        <w:pStyle w:val="ListParagraph"/>
-        <w:spacing w:line="360" w:lineRule="auto"/>
-        <w:ind w:left="1260" w:firstLineChars="0" w:firstLine="0"/>
-        <w:rPr>
-          <w:rFonts w:hint="eastAsia"/>
-          <w:sz w:val="24"/>
-        </w:rPr>
-      </w:pPr>
+      <w:r>
+        <w:rPr>
+          <w:rFonts w:hint="eastAsia"/>
+          <w:sz w:val="24"/>
+        </w:rPr>
+        <w:t>技能</w:t>
+      </w:r>
+      <w:r>
+        <w:rPr>
+          <w:sz w:val="24"/>
+        </w:rPr>
+        <w:t>培训</w:t>
+      </w:r>
+    </w:p>
+    <w:p>
+      <w:pPr>
+        <w:pStyle w:val="ListParagraph"/>
+        <w:spacing w:line="360" w:lineRule="auto"/>
+        <w:ind w:left="1260" w:firstLineChars="0" w:firstLine="0"/>
+        <w:rPr>
+          <w:sz w:val="24"/>
+        </w:rPr>
+      </w:pPr>
+    </w:p>
+    <w:p>
+      <w:pPr>
+        <w:pStyle w:val="ListParagraph"/>
+        <w:numPr>
+          <w:ilvl w:val="2"/>
+          <w:numId w:val="1"/>
+        </w:numPr>
+        <w:spacing w:line="360" w:lineRule="auto"/>
+        <w:ind w:firstLineChars="0"/>
+        <w:rPr>
+          <w:sz w:val="24"/>
+        </w:rPr>
+      </w:pPr>
+      <w:r>
+        <w:rPr>
+          <w:rFonts w:hint="eastAsia"/>
+          <w:sz w:val="24"/>
+        </w:rPr>
+        <w:t>战略</w:t>
+      </w:r>
+      <w:r>
+        <w:rPr>
+          <w:sz w:val="24"/>
+        </w:rPr>
+        <w:t>导引</w:t>
+      </w:r>
+    </w:p>
+    <w:p>
+      <w:pPr>
+        <w:pStyle w:val="ListParagraph"/>
+        <w:spacing w:line="360" w:lineRule="auto"/>
+        <w:ind w:left="1260" w:firstLineChars="0" w:firstLine="0"/>
+        <w:rPr>
+          <w:sz w:val="24"/>
+        </w:rPr>
+      </w:pPr>
+    </w:p>
+    <w:p>
+      <w:pPr>
+        <w:pStyle w:val="ListParagraph"/>
+        <w:numPr>
+          <w:ilvl w:val="2"/>
+          <w:numId w:val="1"/>
+        </w:numPr>
+        <w:spacing w:line="360" w:lineRule="auto"/>
+        <w:ind w:firstLineChars="0"/>
+        <w:rPr>
+          <w:sz w:val="24"/>
+        </w:rPr>
+      </w:pPr>
+      <w:r>
+        <w:rPr>
+          <w:rFonts w:hint="eastAsia"/>
+          <w:sz w:val="24"/>
+        </w:rPr>
+        <w:t>系统集成指导</w:t>
+      </w:r>
+    </w:p>
+    <w:p>
+      <w:pPr>
+        <w:pStyle w:val="ListParagraph"/>
+        <w:spacing w:line="360" w:lineRule="auto"/>
+        <w:ind w:left="1260" w:firstLineChars="0" w:firstLine="0"/>
+        <w:rPr>
+          <w:sz w:val="24"/>
+        </w:rPr>
+      </w:pPr>
+    </w:p>
+    <w:p>
+      <w:pPr>
+        <w:pStyle w:val="ListParagraph"/>
+        <w:numPr>
+          <w:ilvl w:val="2"/>
+          <w:numId w:val="1"/>
+        </w:numPr>
+        <w:spacing w:line="360" w:lineRule="auto"/>
+        <w:ind w:firstLineChars="0"/>
+        <w:rPr>
+          <w:sz w:val="24"/>
+        </w:rPr>
+      </w:pPr>
+      <w:r>
+        <w:rPr>
+          <w:rFonts w:hint="eastAsia"/>
+          <w:sz w:val="24"/>
+        </w:rPr>
+        <w:t>展演展示指导</w:t>
+      </w:r>
+    </w:p>
+    <w:p>
+      <w:pPr>
+        <w:pStyle w:val="ListParagraph"/>
+        <w:spacing w:line="360" w:lineRule="auto"/>
+        <w:ind w:left="1260" w:firstLineChars="0" w:firstLine="0"/>
+        <w:rPr>
+          <w:sz w:val="24"/>
+        </w:rPr>
+      </w:pPr>
+    </w:p>
+    <w:p>
+      <w:pPr>
+        <w:pStyle w:val="ListParagraph"/>
+        <w:numPr>
+          <w:ilvl w:val="1"/>
+          <w:numId w:val="1"/>
+        </w:numPr>
+        <w:spacing w:line="360" w:lineRule="auto"/>
+        <w:ind w:firstLineChars="0"/>
+        <w:rPr>
+          <w:sz w:val="24"/>
+        </w:rPr>
+      </w:pPr>
+      <w:r>
+        <w:rPr>
+          <w:rFonts w:hint="eastAsia"/>
+          <w:sz w:val="24"/>
+        </w:rPr>
+        <w:t>奖励机制（学生、教师）</w:t>
+      </w:r>
+    </w:p>
+    <w:p>
+      <w:pPr>
+        <w:pStyle w:val="ListParagraph"/>
+        <w:numPr>
+          <w:ilvl w:val="1"/>
+          <w:numId w:val="1"/>
+        </w:numPr>
+        <w:spacing w:line="360" w:lineRule="auto"/>
+        <w:ind w:firstLineChars="0"/>
+        <w:rPr>
+          <w:sz w:val="24"/>
+        </w:rPr>
+      </w:pPr>
+      <w:r>
+        <w:rPr>
+          <w:rFonts w:hint="eastAsia"/>
+          <w:sz w:val="24"/>
+        </w:rPr>
+        <w:t>学校保障机制（专家指导委员会？）</w:t>
+      </w:r>
     </w:p>
     <w:p>
       <w:pPr>
@@ -799,7 +1500,7 @@
           <w:rFonts w:hint="eastAsia"/>
           <w:sz w:val="36"/>
         </w:rPr>
-        <w:t>运行机制</w:t>
+        <w:t>经费预算</w:t>
       </w:r>
     </w:p>
     <w:p>
@@ -820,150 +1521,8 @@
           <w:rFonts w:hint="eastAsia"/>
           <w:sz w:val="24"/>
         </w:rPr>
-        <w:t>学生活动机制（配合教学体系）</w:t>
-      </w:r>
-    </w:p>
-    <w:p>
-      <w:pPr>
-        <w:pStyle w:val="ListParagraph"/>
-        <w:numPr>
-          <w:ilvl w:val="2"/>
-          <w:numId w:val="1"/>
-        </w:numPr>
-        <w:spacing w:line="360" w:lineRule="auto"/>
-        <w:ind w:firstLineChars="0"/>
-        <w:rPr>
-          <w:sz w:val="24"/>
-        </w:rPr>
-      </w:pPr>
-      <w:proofErr w:type="gramStart"/>
-      <w:r>
-        <w:rPr>
-          <w:rFonts w:hint="eastAsia"/>
-          <w:sz w:val="24"/>
-        </w:rPr>
-        <w:t>创客</w:t>
-      </w:r>
-      <w:r>
-        <w:rPr>
-          <w:sz w:val="24"/>
-        </w:rPr>
-        <w:t>导引</w:t>
-      </w:r>
-      <w:proofErr w:type="gramEnd"/>
-    </w:p>
-    <w:p>
-      <w:pPr>
-        <w:pStyle w:val="ListParagraph"/>
-        <w:spacing w:line="360" w:lineRule="auto"/>
-        <w:ind w:left="1260" w:firstLineChars="0" w:firstLine="0"/>
-        <w:rPr>
-          <w:rFonts w:hint="eastAsia"/>
-          <w:sz w:val="24"/>
-        </w:rPr>
-      </w:pPr>
-    </w:p>
-    <w:p>
-      <w:pPr>
-        <w:pStyle w:val="ListParagraph"/>
-        <w:numPr>
-          <w:ilvl w:val="2"/>
-          <w:numId w:val="1"/>
-        </w:numPr>
-        <w:spacing w:line="360" w:lineRule="auto"/>
-        <w:ind w:firstLineChars="0"/>
-        <w:rPr>
-          <w:sz w:val="24"/>
-        </w:rPr>
-      </w:pPr>
-      <w:r>
-        <w:rPr>
-          <w:rFonts w:hint="eastAsia"/>
-          <w:sz w:val="24"/>
-        </w:rPr>
-        <w:t>课程系列</w:t>
-      </w:r>
-    </w:p>
-    <w:p>
-      <w:pPr>
-        <w:pStyle w:val="ListParagraph"/>
-        <w:spacing w:line="360" w:lineRule="auto"/>
-        <w:ind w:left="1260" w:firstLineChars="0" w:firstLine="0"/>
-        <w:rPr>
-          <w:rFonts w:hint="eastAsia"/>
-          <w:sz w:val="24"/>
-        </w:rPr>
-      </w:pPr>
-    </w:p>
-    <w:p>
-      <w:pPr>
-        <w:pStyle w:val="ListParagraph"/>
-        <w:numPr>
-          <w:ilvl w:val="2"/>
-          <w:numId w:val="1"/>
-        </w:numPr>
-        <w:spacing w:line="360" w:lineRule="auto"/>
-        <w:ind w:firstLineChars="0"/>
-        <w:rPr>
-          <w:sz w:val="24"/>
-        </w:rPr>
-      </w:pPr>
-      <w:r>
-        <w:rPr>
-          <w:rFonts w:hint="eastAsia"/>
-          <w:sz w:val="24"/>
-        </w:rPr>
-        <w:t>团队</w:t>
-      </w:r>
-      <w:r>
-        <w:rPr>
-          <w:sz w:val="24"/>
-        </w:rPr>
-        <w:t>项目</w:t>
-      </w:r>
-    </w:p>
-    <w:p>
-      <w:pPr>
-        <w:pStyle w:val="ListParagraph"/>
-        <w:spacing w:line="360" w:lineRule="auto"/>
-        <w:ind w:left="1260" w:firstLineChars="0" w:firstLine="0"/>
-        <w:rPr>
-          <w:rFonts w:hint="eastAsia"/>
-          <w:sz w:val="24"/>
-        </w:rPr>
-      </w:pPr>
-    </w:p>
-    <w:p>
-      <w:pPr>
-        <w:pStyle w:val="ListParagraph"/>
-        <w:numPr>
-          <w:ilvl w:val="2"/>
-          <w:numId w:val="1"/>
-        </w:numPr>
-        <w:spacing w:line="360" w:lineRule="auto"/>
-        <w:ind w:firstLineChars="0"/>
-        <w:rPr>
-          <w:sz w:val="24"/>
-        </w:rPr>
-      </w:pPr>
-      <w:r>
-        <w:rPr>
-          <w:rFonts w:hint="eastAsia"/>
-          <w:sz w:val="24"/>
-        </w:rPr>
-        <w:t>成果展示</w:t>
-      </w:r>
-    </w:p>
-    <w:p>
-      <w:pPr>
-        <w:pStyle w:val="ListParagraph"/>
-        <w:spacing w:line="360" w:lineRule="auto"/>
-        <w:ind w:left="1260" w:firstLineChars="0" w:firstLine="0"/>
-        <w:rPr>
-          <w:rFonts w:hint="eastAsia"/>
-          <w:sz w:val="24"/>
-        </w:rPr>
-      </w:pPr>
+        <w:t>建设经费</w:t>
+      </w:r>
     </w:p>
     <w:p>
       <w:pPr>
@@ -983,210 +1542,8 @@
           <w:rFonts w:hint="eastAsia"/>
           <w:sz w:val="24"/>
         </w:rPr>
-        <w:t>教师指导机制（驻</w:t>
-      </w:r>
-      <w:proofErr w:type="gramStart"/>
-      <w:r>
-        <w:rPr>
-          <w:rFonts w:hint="eastAsia"/>
-          <w:sz w:val="24"/>
-        </w:rPr>
-        <w:t>校创客</w:t>
-      </w:r>
-      <w:proofErr w:type="gramEnd"/>
-      <w:r>
-        <w:rPr>
-          <w:rFonts w:hint="eastAsia"/>
-          <w:sz w:val="24"/>
-        </w:rPr>
-        <w:t>导师机制？）</w:t>
-      </w:r>
-    </w:p>
-    <w:p>
-      <w:pPr>
-        <w:pStyle w:val="ListParagraph"/>
-        <w:numPr>
-          <w:ilvl w:val="2"/>
-          <w:numId w:val="1"/>
-        </w:numPr>
-        <w:spacing w:line="360" w:lineRule="auto"/>
-        <w:ind w:firstLineChars="0"/>
-        <w:rPr>
-          <w:sz w:val="24"/>
-        </w:rPr>
-      </w:pPr>
-      <w:proofErr w:type="gramStart"/>
-      <w:r>
-        <w:rPr>
-          <w:rFonts w:hint="eastAsia"/>
-          <w:sz w:val="24"/>
-        </w:rPr>
-        <w:t>创客</w:t>
-      </w:r>
-      <w:r>
-        <w:rPr>
-          <w:sz w:val="24"/>
-        </w:rPr>
-        <w:t>文化</w:t>
-      </w:r>
-      <w:proofErr w:type="gramEnd"/>
-      <w:r>
-        <w:rPr>
-          <w:sz w:val="24"/>
-        </w:rPr>
-        <w:t>导引</w:t>
-      </w:r>
-    </w:p>
-    <w:p>
-      <w:pPr>
-        <w:pStyle w:val="ListParagraph"/>
-        <w:spacing w:line="360" w:lineRule="auto"/>
-        <w:ind w:left="1260" w:firstLineChars="0" w:firstLine="0"/>
-        <w:rPr>
-          <w:rFonts w:hint="eastAsia"/>
-          <w:sz w:val="24"/>
-        </w:rPr>
-      </w:pPr>
-    </w:p>
-    <w:p>
-      <w:pPr>
-        <w:pStyle w:val="ListParagraph"/>
-        <w:numPr>
-          <w:ilvl w:val="2"/>
-          <w:numId w:val="1"/>
-        </w:numPr>
-        <w:spacing w:line="360" w:lineRule="auto"/>
-        <w:ind w:firstLineChars="0"/>
-        <w:rPr>
-          <w:sz w:val="24"/>
-        </w:rPr>
-      </w:pPr>
-      <w:r>
-        <w:rPr>
-          <w:rFonts w:hint="eastAsia"/>
-          <w:sz w:val="24"/>
-        </w:rPr>
-        <w:t>技能</w:t>
-      </w:r>
-      <w:r>
-        <w:rPr>
-          <w:sz w:val="24"/>
-        </w:rPr>
-        <w:t>培训</w:t>
-      </w:r>
-    </w:p>
-    <w:p>
-      <w:pPr>
-        <w:pStyle w:val="ListParagraph"/>
-        <w:spacing w:line="360" w:lineRule="auto"/>
-        <w:ind w:left="1260" w:firstLineChars="0" w:firstLine="0"/>
-        <w:rPr>
-          <w:rFonts w:hint="eastAsia"/>
-          <w:sz w:val="24"/>
-        </w:rPr>
-      </w:pPr>
-    </w:p>
-    <w:p>
-      <w:pPr>
-        <w:pStyle w:val="ListParagraph"/>
-        <w:numPr>
-          <w:ilvl w:val="2"/>
-          <w:numId w:val="1"/>
-        </w:numPr>
-        <w:spacing w:line="360" w:lineRule="auto"/>
-        <w:ind w:firstLineChars="0"/>
-        <w:rPr>
-          <w:sz w:val="24"/>
-        </w:rPr>
-      </w:pPr>
-      <w:r>
-        <w:rPr>
-          <w:rFonts w:hint="eastAsia"/>
-          <w:sz w:val="24"/>
-        </w:rPr>
-        <w:t>战略</w:t>
-      </w:r>
-      <w:r>
-        <w:rPr>
-          <w:sz w:val="24"/>
-        </w:rPr>
-        <w:t>导引</w:t>
-      </w:r>
-    </w:p>
-    <w:p>
-      <w:pPr>
-        <w:pStyle w:val="ListParagraph"/>
-        <w:spacing w:line="360" w:lineRule="auto"/>
-        <w:ind w:left="1260" w:firstLineChars="0" w:firstLine="0"/>
-        <w:rPr>
-          <w:rFonts w:hint="eastAsia"/>
-          <w:sz w:val="24"/>
-        </w:rPr>
-      </w:pPr>
-    </w:p>
-    <w:p>
-      <w:pPr>
-        <w:pStyle w:val="ListParagraph"/>
-        <w:numPr>
-          <w:ilvl w:val="2"/>
-          <w:numId w:val="1"/>
-        </w:numPr>
-        <w:spacing w:line="360" w:lineRule="auto"/>
-        <w:ind w:firstLineChars="0"/>
-        <w:rPr>
-          <w:sz w:val="24"/>
-        </w:rPr>
-      </w:pPr>
-      <w:r>
-        <w:rPr>
-          <w:rFonts w:hint="eastAsia"/>
-          <w:sz w:val="24"/>
-        </w:rPr>
-        <w:t>系统集成指导</w:t>
-      </w:r>
-    </w:p>
-    <w:p>
-      <w:pPr>
-        <w:pStyle w:val="ListParagraph"/>
-        <w:spacing w:line="360" w:lineRule="auto"/>
-        <w:ind w:left="1260" w:firstLineChars="0" w:firstLine="0"/>
-        <w:rPr>
-          <w:rFonts w:hint="eastAsia"/>
-          <w:sz w:val="24"/>
-        </w:rPr>
-      </w:pPr>
-    </w:p>
-    <w:p>
-      <w:pPr>
-        <w:pStyle w:val="ListParagraph"/>
-        <w:numPr>
-          <w:ilvl w:val="2"/>
-          <w:numId w:val="1"/>
-        </w:numPr>
-        <w:spacing w:line="360" w:lineRule="auto"/>
-        <w:ind w:firstLineChars="0"/>
-        <w:rPr>
-          <w:sz w:val="24"/>
-        </w:rPr>
-      </w:pPr>
-      <w:r>
-        <w:rPr>
-          <w:rFonts w:hint="eastAsia"/>
-          <w:sz w:val="24"/>
-        </w:rPr>
-        <w:t>展演展示指导</w:t>
-      </w:r>
-    </w:p>
-    <w:p>
-      <w:pPr>
-        <w:pStyle w:val="ListParagraph"/>
-        <w:spacing w:line="360" w:lineRule="auto"/>
-        <w:ind w:left="1260" w:firstLineChars="0" w:firstLine="0"/>
-        <w:rPr>
-          <w:rFonts w:hint="eastAsia"/>
-          <w:sz w:val="24"/>
-        </w:rPr>
-      </w:pPr>
+        <w:t>运行经费</w:t>
+      </w:r>
     </w:p>
     <w:p>
       <w:pPr>
@@ -1198,113 +1555,6 @@
         <w:spacing w:line="360" w:lineRule="auto"/>
         <w:ind w:firstLineChars="0"/>
         <w:rPr>
-          <w:sz w:val="24"/>
-        </w:rPr>
-      </w:pPr>
-      <w:r>
-        <w:rPr>
-          <w:rFonts w:hint="eastAsia"/>
-          <w:sz w:val="24"/>
-        </w:rPr>
-        <w:t>奖励机制（学生、教师）</w:t>
-      </w:r>
-    </w:p>
-    <w:p>
-      <w:pPr>
-        <w:pStyle w:val="ListParagraph"/>
-        <w:numPr>
-          <w:ilvl w:val="1"/>
-          <w:numId w:val="1"/>
-        </w:numPr>
-        <w:spacing w:line="360" w:lineRule="auto"/>
-        <w:ind w:firstLineChars="0"/>
-        <w:rPr>
-          <w:sz w:val="24"/>
-        </w:rPr>
-      </w:pPr>
-      <w:r>
-        <w:rPr>
-          <w:rFonts w:hint="eastAsia"/>
-          <w:sz w:val="24"/>
-        </w:rPr>
-        <w:lastRenderedPageBreak/>
-        <w:t>学校保障机制（专家指导委员会？）</w:t>
-      </w:r>
-    </w:p>
-    <w:p>
-      <w:pPr>
-        <w:pStyle w:val="ListParagraph"/>
-        <w:numPr>
-          <w:ilvl w:val="0"/>
-          <w:numId w:val="1"/>
-        </w:numPr>
-        <w:spacing w:line="360" w:lineRule="auto"/>
-        <w:ind w:firstLineChars="0"/>
-        <w:rPr>
-          <w:sz w:val="36"/>
-        </w:rPr>
-      </w:pPr>
-      <w:r>
-        <w:rPr>
-          <w:rFonts w:hint="eastAsia"/>
-          <w:sz w:val="36"/>
-        </w:rPr>
-        <w:t>经费预算</w:t>
-      </w:r>
-    </w:p>
-    <w:p>
-      <w:pPr>
-        <w:pStyle w:val="ListParagraph"/>
-        <w:numPr>
-          <w:ilvl w:val="1"/>
-          <w:numId w:val="1"/>
-        </w:numPr>
-        <w:spacing w:line="360" w:lineRule="auto"/>
-        <w:ind w:firstLineChars="0"/>
-        <w:rPr>
-          <w:sz w:val="24"/>
-        </w:rPr>
-      </w:pPr>
-      <w:r>
-        <w:rPr>
-          <w:rFonts w:hint="eastAsia"/>
-          <w:sz w:val="24"/>
-        </w:rPr>
-        <w:t>建设经费</w:t>
-      </w:r>
-    </w:p>
-    <w:p>
-      <w:pPr>
-        <w:pStyle w:val="ListParagraph"/>
-        <w:numPr>
-          <w:ilvl w:val="1"/>
-          <w:numId w:val="1"/>
-        </w:numPr>
-        <w:spacing w:line="360" w:lineRule="auto"/>
-        <w:ind w:firstLineChars="0"/>
-        <w:rPr>
-          <w:sz w:val="24"/>
-        </w:rPr>
-      </w:pPr>
-      <w:r>
-        <w:rPr>
-          <w:rFonts w:hint="eastAsia"/>
-          <w:sz w:val="24"/>
-        </w:rPr>
-        <w:t>运行经费</w:t>
-      </w:r>
-    </w:p>
-    <w:p>
-      <w:pPr>
-        <w:pStyle w:val="ListParagraph"/>
-        <w:numPr>
-          <w:ilvl w:val="1"/>
-          <w:numId w:val="1"/>
-        </w:numPr>
-        <w:spacing w:line="360" w:lineRule="auto"/>
-        <w:ind w:firstLineChars="0"/>
-        <w:rPr>
-          <w:rFonts w:hint="eastAsia"/>
           <w:sz w:val="24"/>
         </w:rPr>
       </w:pPr>

</xml_diff>